<commit_message>
proeve van bekwaamheid kt3
</commit_message>
<xml_diff>
--- a/Documentatie KT2/Proeve van bekwaamheid kt2/Proeve van bekwaamheid KT2.docx
+++ b/Documentatie KT2/Proeve van bekwaamheid kt2/Proeve van bekwaamheid KT2.docx
@@ -635,8 +635,6 @@
             </w:rPr>
             <w:t>Inhoud</w:t>
           </w:r>
-          <w:bookmarkStart w:id="0" w:name="_GoBack"/>
-          <w:bookmarkEnd w:id="0"/>
         </w:p>
         <w:p>
           <w:pPr>
@@ -2934,9 +2932,10 @@
     <w:p/>
     <w:p/>
     <w:p/>
-    <w:p/>
-    <w:p/>
-    <w:p/>
+    <w:p>
+      <w:bookmarkStart w:id="0" w:name="_GoBack"/>
+      <w:bookmarkEnd w:id="0"/>
+    </w:p>
     <w:p/>
     <w:p>
       <w:pPr>
@@ -2958,6 +2957,7 @@
           <w:szCs w:val="144"/>
           <w:lang w:eastAsia="nl-NL"/>
         </w:rPr>
+        <w:lastRenderedPageBreak/>
         <w:drawing>
           <wp:inline distT="0" distB="0" distL="0" distR="0" wp14:anchorId="34963697" wp14:editId="01B91986">
             <wp:extent cx="2949461" cy="416722"/>
@@ -36761,7 +36761,7 @@
           <w:rPr>
             <w:noProof/>
           </w:rPr>
-          <w:t>33</w:t>
+          <w:t>35</w:t>
         </w:r>
         <w:r>
           <w:fldChar w:fldCharType="end"/>
@@ -40681,7 +40681,7 @@
 </file>
 
 <file path=customXml/itemProps2.xml><?xml version="1.0" encoding="utf-8"?>
-<ds:datastoreItem xmlns:ds="http://schemas.openxmlformats.org/officeDocument/2006/customXml" ds:itemID="{F9059B6B-CE5A-4756-870F-3E9BD07B13BF}">
+<ds:datastoreItem xmlns:ds="http://schemas.openxmlformats.org/officeDocument/2006/customXml" ds:itemID="{E7DF9384-4C5D-4CB5-98E1-E166F845D9A1}">
   <ds:schemaRefs>
     <ds:schemaRef ds:uri="http://schemas.openxmlformats.org/officeDocument/2006/bibliography"/>
   </ds:schemaRefs>

</xml_diff>